<commit_message>
Login Page Admin and write up
</commit_message>
<xml_diff>
--- a/MMP_Report.docx
+++ b/MMP_Report.docx
@@ -146,36 +146,14 @@
         <w:rPr>
           <w:lang w:val="en-GB"/>
         </w:rPr>
-        <w:t xml:space="preserve"> </w:t>
-      </w:r>
-      <w:proofErr w:type="spellStart"/>
-      <w:r>
-        <w:rPr>
-          <w:lang w:val="en-GB"/>
-        </w:rPr>
-        <w:t>E</w:t>
-      </w:r>
-      <w:r>
-        <w:rPr>
-          <w:lang w:val="en-GB"/>
-        </w:rPr>
-        <w:t>del</w:t>
-      </w:r>
-      <w:proofErr w:type="spellEnd"/>
-      <w:r>
-        <w:rPr>
-          <w:lang w:val="en-GB"/>
-        </w:rPr>
-        <w:t xml:space="preserve"> </w:t>
-      </w:r>
-      <w:proofErr w:type="spellStart"/>
-      <w:r>
-        <w:rPr>
-          <w:lang w:val="en-GB"/>
-        </w:rPr>
-        <w:t>Sherratt</w:t>
-      </w:r>
-      <w:proofErr w:type="spellEnd"/>
+        <w:t xml:space="preserve"> E</w:t>
+      </w:r>
+      <w:r>
+        <w:rPr>
+          <w:lang w:val="en-GB"/>
+        </w:rPr>
+        <w:t>del Sherratt</w:t>
+      </w:r>
       <w:r>
         <w:rPr>
           <w:lang w:val="en-GB"/>
@@ -3558,12 +3536,6 @@
           <w:highlight w:val="yellow"/>
           <w:lang w:val="en-GB"/>
         </w:rPr>
-      </w:r>
-      <w:r>
-        <w:rPr>
-          <w:highlight w:val="yellow"/>
-          <w:lang w:val="en-GB"/>
-        </w:rPr>
         <w:instrText xml:space="preserve"> \* MERGEFORMAT </w:instrText>
       </w:r>
       <w:r>
@@ -3571,6 +3543,12 @@
           <w:highlight w:val="yellow"/>
           <w:lang w:val="en-GB"/>
         </w:rPr>
+      </w:r>
+      <w:r>
+        <w:rPr>
+          <w:highlight w:val="yellow"/>
+          <w:lang w:val="en-GB"/>
+        </w:rPr>
         <w:fldChar w:fldCharType="separate"/>
       </w:r>
       <w:r>
@@ -3719,6 +3697,169 @@
     </w:p>
     <w:p>
       <w:pPr>
+        <w:pStyle w:val="Heading3"/>
+        <w:rPr>
+          <w:lang w:val="en-GB"/>
+        </w:rPr>
+      </w:pPr>
+      <w:r>
+        <w:rPr>
+          <w:lang w:val="en-GB"/>
+        </w:rPr>
+        <w:t>Aims and objectives</w:t>
+      </w:r>
+    </w:p>
+    <w:p>
+      <w:pPr>
+        <w:ind w:left="505"/>
+        <w:rPr>
+          <w:lang w:val="en-GB"/>
+        </w:rPr>
+      </w:pPr>
+      <w:r>
+        <w:rPr>
+          <w:lang w:val="en-GB"/>
+        </w:rPr>
+        <w:t xml:space="preserve">For the project, there </w:t>
+      </w:r>
+      <w:r>
+        <w:rPr>
+          <w:lang w:val="en-GB"/>
+        </w:rPr>
+        <w:t>were</w:t>
+      </w:r>
+      <w:r>
+        <w:rPr>
+          <w:lang w:val="en-GB"/>
+        </w:rPr>
+        <w:t xml:space="preserve"> a few </w:t>
+      </w:r>
+      <w:r>
+        <w:rPr>
+          <w:lang w:val="en-GB"/>
+        </w:rPr>
+        <w:t xml:space="preserve">main </w:t>
+      </w:r>
+      <w:r>
+        <w:rPr>
+          <w:lang w:val="en-GB"/>
+        </w:rPr>
+        <w:t>aims and objectives that needed to be complete</w:t>
+      </w:r>
+      <w:r>
+        <w:rPr>
+          <w:lang w:val="en-GB"/>
+        </w:rPr>
+        <w:t>d</w:t>
+      </w:r>
+      <w:r>
+        <w:rPr>
+          <w:lang w:val="en-GB"/>
+        </w:rPr>
+        <w:t xml:space="preserve"> </w:t>
+      </w:r>
+      <w:r>
+        <w:rPr>
+          <w:lang w:val="en-GB"/>
+        </w:rPr>
+        <w:t>to fulfil the project.</w:t>
+      </w:r>
+      <w:r>
+        <w:rPr>
+          <w:lang w:val="en-GB"/>
+        </w:rPr>
+        <w:t xml:space="preserve"> Other smaller aims where also made, however if these did not get completed, the main areas of the project would still be completed </w:t>
+      </w:r>
+      <w:r>
+        <w:rPr>
+          <w:lang w:val="en-GB"/>
+        </w:rPr>
+        <w:t>and the project would run as needed</w:t>
+      </w:r>
+      <w:r>
+        <w:rPr>
+          <w:lang w:val="en-GB"/>
+        </w:rPr>
+        <w:t>.</w:t>
+      </w:r>
+    </w:p>
+    <w:p>
+      <w:pPr>
+        <w:ind w:left="505"/>
+        <w:rPr>
+          <w:lang w:val="en-GB"/>
+        </w:rPr>
+      </w:pPr>
+      <w:r>
+        <w:rPr>
+          <w:lang w:val="en-GB"/>
+        </w:rPr>
+        <w:t>One of the main aims and objectives that where created was to created a simple game that would track a user’s score and then upload it to a database</w:t>
+      </w:r>
+      <w:r>
+        <w:rPr>
+          <w:lang w:val="en-GB"/>
+        </w:rPr>
+        <w:t>.</w:t>
+      </w:r>
+    </w:p>
+    <w:p>
+      <w:pPr>
+        <w:pStyle w:val="Heading3"/>
+        <w:rPr>
+          <w:lang w:val="en-GB"/>
+        </w:rPr>
+      </w:pPr>
+      <w:r>
+        <w:rPr>
+          <w:lang w:val="en-GB"/>
+        </w:rPr>
+        <w:t>Issues</w:t>
+      </w:r>
+    </w:p>
+    <w:p>
+      <w:pPr>
+        <w:rPr>
+          <w:lang w:val="en-GB"/>
+        </w:rPr>
+      </w:pPr>
+    </w:p>
+    <w:p>
+      <w:pPr>
+        <w:pStyle w:val="Heading3"/>
+        <w:rPr>
+          <w:lang w:val="en-GB"/>
+        </w:rPr>
+      </w:pPr>
+      <w:r>
+        <w:rPr>
+          <w:lang w:val="en-GB"/>
+        </w:rPr>
+        <w:t>A</w:t>
+      </w:r>
+      <w:r>
+        <w:rPr>
+          <w:lang w:val="en-GB"/>
+        </w:rPr>
+        <w:t>pproach</w:t>
+      </w:r>
+    </w:p>
+    <w:p>
+      <w:pPr>
+        <w:rPr>
+          <w:lang w:val="en-GB"/>
+        </w:rPr>
+      </w:pPr>
+    </w:p>
+    <w:p>
+      <w:pPr>
+        <w:rPr>
+          <w:lang w:val="en-GB"/>
+        </w:rPr>
+      </w:pPr>
+    </w:p>
+    <w:p>
+      <w:pPr>
         <w:rPr>
           <w:highlight w:val="yellow"/>
           <w:lang w:val="en-GB"/>
@@ -3789,6 +3930,7 @@
           <w:highlight w:val="yellow"/>
           <w:lang w:val="en-GB"/>
         </w:rPr>
+        <w:lastRenderedPageBreak/>
         <w:t>In most cases, the agreed objectives or requirements will be the result of a compromise between what would ideally have been produced and what was determined to be possible in the time available. A discussion of the process of arriving at the final list is usually appropriate.</w:t>
       </w:r>
     </w:p>
@@ -3847,15 +3989,7 @@
           <w:highlight w:val="yellow"/>
           <w:lang w:val="en-GB"/>
         </w:rPr>
-        <w:t xml:space="preserve">You need to describe briefly the life cycle model or research method that you used. You do not need to write about all of the different process models that you are aware of. Focus on the process model that you have used. It is possible that you needed to adapt an existing </w:t>
-      </w:r>
-      <w:r>
-        <w:rPr>
-          <w:highlight w:val="yellow"/>
-          <w:lang w:val="en-GB"/>
-        </w:rPr>
-        <w:lastRenderedPageBreak/>
-        <w:t>process model to suit your project; clearly identify what you used and how you adapted it for your needs.</w:t>
+        <w:t>You need to describe briefly the life cycle model or research method that you used. You do not need to write about all of the different process models that you are aware of. Focus on the process model that you have used. It is possible that you needed to adapt an existing process model to suit your project; clearly identify what you used and how you adapted it for your needs.</w:t>
       </w:r>
     </w:p>
     <w:p>
@@ -5146,23 +5280,7 @@
           <w:highlight w:val="yellow"/>
           <w:lang w:val="en-GB"/>
         </w:rPr>
-        <w:t xml:space="preserve">Sylvia Duckworth. A picture of a kitten at </w:t>
-      </w:r>
-      <w:proofErr w:type="spellStart"/>
-      <w:r>
-        <w:rPr>
-          <w:highlight w:val="yellow"/>
-          <w:lang w:val="en-GB"/>
-        </w:rPr>
-        <w:t>Hellifield</w:t>
-      </w:r>
-      <w:proofErr w:type="spellEnd"/>
-      <w:r>
-        <w:rPr>
-          <w:highlight w:val="yellow"/>
-          <w:lang w:val="en-GB"/>
-        </w:rPr>
-        <w:t xml:space="preserve"> Peel. </w:t>
+        <w:t xml:space="preserve">Sylvia Duckworth. A picture of a kitten at Hellifield Peel. </w:t>
       </w:r>
       <w:hyperlink r:id="rId12" w:history="1">
         <w:r>
@@ -5235,55 +5353,7 @@
           <w:highlight w:val="yellow"/>
           <w:lang w:val="en-GB"/>
         </w:rPr>
-        <w:t xml:space="preserve">Mark Neal, Jan </w:t>
-      </w:r>
-      <w:proofErr w:type="spellStart"/>
-      <w:r>
-        <w:rPr>
-          <w:highlight w:val="yellow"/>
-          <w:lang w:val="en-GB"/>
-        </w:rPr>
-        <w:t>Feyereisl</w:t>
-      </w:r>
-      <w:proofErr w:type="spellEnd"/>
-      <w:r>
-        <w:rPr>
-          <w:highlight w:val="yellow"/>
-          <w:lang w:val="en-GB"/>
-        </w:rPr>
-        <w:t xml:space="preserve">, Rosario </w:t>
-      </w:r>
-      <w:proofErr w:type="spellStart"/>
-      <w:r>
-        <w:rPr>
-          <w:highlight w:val="yellow"/>
-          <w:lang w:val="en-GB"/>
-        </w:rPr>
-        <w:t>Rascunà</w:t>
-      </w:r>
-      <w:proofErr w:type="spellEnd"/>
-      <w:r>
-        <w:rPr>
-          <w:highlight w:val="yellow"/>
-          <w:lang w:val="en-GB"/>
-        </w:rPr>
-        <w:t xml:space="preserve">, and </w:t>
-      </w:r>
-      <w:proofErr w:type="spellStart"/>
-      <w:r>
-        <w:rPr>
-          <w:highlight w:val="yellow"/>
-          <w:lang w:val="en-GB"/>
-        </w:rPr>
-        <w:t>Xiaolei</w:t>
-      </w:r>
-      <w:proofErr w:type="spellEnd"/>
-      <w:r>
-        <w:rPr>
-          <w:highlight w:val="yellow"/>
-          <w:lang w:val="en-GB"/>
-        </w:rPr>
-        <w:t xml:space="preserve"> Wang. Don’t touch me, I’m fine: Robot autonomy using an artificial innate immune system. In </w:t>
+        <w:t xml:space="preserve">Mark Neal, Jan Feyereisl, Rosario Rascunà, and Xiaolei Wang. Don’t touch me, I’m fine: Robot autonomy using an artificial innate immune system. In </w:t>
       </w:r>
       <w:r>
         <w:rPr>
@@ -6826,27 +6896,14 @@
     <w:r>
       <w:t xml:space="preserve"> of </w:t>
     </w:r>
-    <w:r>
-      <w:fldChar w:fldCharType="begin"/>
-    </w:r>
-    <w:r>
-      <w:instrText xml:space="preserve"> SECTIONPAGES  \* MERGEFORMAT </w:instrText>
-    </w:r>
-    <w:r>
-      <w:fldChar w:fldCharType="separate"/>
-    </w:r>
-    <w:r>
-      <w:rPr>
-        <w:noProof/>
-      </w:rPr>
-      <w:t>17</w:t>
-    </w:r>
-    <w:r>
-      <w:rPr>
-        <w:noProof/>
-      </w:rPr>
-      <w:fldChar w:fldCharType="end"/>
-    </w:r>
+    <w:fldSimple w:instr=" SECTIONPAGES  \* MERGEFORMAT ">
+      <w:r>
+        <w:rPr>
+          <w:noProof/>
+        </w:rPr>
+        <w:t>17</w:t>
+      </w:r>
+    </w:fldSimple>
   </w:p>
 </w:ftr>
 </file>
@@ -11187,7 +11244,7 @@
 </file>
 
 <file path=customXml/itemProps1.xml><?xml version="1.0" encoding="utf-8"?>
-<ds:datastoreItem xmlns:ds="http://schemas.openxmlformats.org/officeDocument/2006/customXml" ds:itemID="{E78880F8-86EF-4238-A7EE-0494219A0601}">
+<ds:datastoreItem xmlns:ds="http://schemas.openxmlformats.org/officeDocument/2006/customXml" ds:itemID="{59721AC1-BB3F-4FBF-8874-670D6F983190}">
   <ds:schemaRefs>
     <ds:schemaRef ds:uri="http://schemas.openxmlformats.org/officeDocument/2006/bibliography"/>
   </ds:schemaRefs>

</xml_diff>

<commit_message>
Auto Upload game data
</commit_message>
<xml_diff>
--- a/MMP_Report.docx
+++ b/MMP_Report.docx
@@ -146,14 +146,36 @@
         <w:rPr>
           <w:lang w:val="en-GB"/>
         </w:rPr>
-        <w:t xml:space="preserve"> E</w:t>
-      </w:r>
-      <w:r>
-        <w:rPr>
-          <w:lang w:val="en-GB"/>
-        </w:rPr>
-        <w:t>del Sherratt</w:t>
-      </w:r>
+        <w:t xml:space="preserve"> </w:t>
+      </w:r>
+      <w:proofErr w:type="spellStart"/>
+      <w:r>
+        <w:rPr>
+          <w:lang w:val="en-GB"/>
+        </w:rPr>
+        <w:t>E</w:t>
+      </w:r>
+      <w:r>
+        <w:rPr>
+          <w:lang w:val="en-GB"/>
+        </w:rPr>
+        <w:t>del</w:t>
+      </w:r>
+      <w:proofErr w:type="spellEnd"/>
+      <w:r>
+        <w:rPr>
+          <w:lang w:val="en-GB"/>
+        </w:rPr>
+        <w:t xml:space="preserve"> </w:t>
+      </w:r>
+      <w:proofErr w:type="spellStart"/>
+      <w:r>
+        <w:rPr>
+          <w:lang w:val="en-GB"/>
+        </w:rPr>
+        <w:t>Sherratt</w:t>
+      </w:r>
+      <w:proofErr w:type="spellEnd"/>
       <w:r>
         <w:rPr>
           <w:lang w:val="en-GB"/>
@@ -3611,66 +3633,48 @@
     </w:p>
     <w:p>
       <w:pPr>
-        <w:ind w:left="720"/>
-        <w:rPr>
-          <w:lang w:val="en-GB"/>
-        </w:rPr>
-      </w:pPr>
-      <w:r>
-        <w:rPr>
-          <w:lang w:val="en-GB"/>
-        </w:rPr>
-        <w:t xml:space="preserve">Before the project began, I looked into different </w:t>
-      </w:r>
-      <w:r>
-        <w:rPr>
-          <w:lang w:val="en-GB"/>
-        </w:rPr>
-        <w:t xml:space="preserve">conventions on how to write within the different language and how and where they should be </w:t>
-      </w:r>
-      <w:r>
-        <w:rPr>
-          <w:lang w:val="en-GB"/>
-        </w:rPr>
-        <w:t>written/</w:t>
-      </w:r>
-      <w:r>
-        <w:rPr>
-          <w:lang w:val="en-GB"/>
-        </w:rPr>
-        <w:t xml:space="preserve">stored. </w:t>
-      </w:r>
-      <w:r>
-        <w:rPr>
-          <w:lang w:val="en-GB"/>
-        </w:rPr>
-        <w:t xml:space="preserve">This also </w:t>
-      </w:r>
-      <w:r>
-        <w:rPr>
-          <w:lang w:val="en-GB"/>
-        </w:rPr>
-        <w:t xml:space="preserve">got me to look at learning new areas of the languages and </w:t>
-      </w:r>
-      <w:r>
-        <w:rPr>
-          <w:lang w:val="en-GB"/>
-        </w:rPr>
-        <w:t>different ways a website can be set out with different tools, e.g. flexbox could be used to create a dynamically resizing page</w:t>
-      </w:r>
-    </w:p>
-    <w:p>
-      <w:pPr>
-        <w:ind w:left="720" w:firstLine="74"/>
-        <w:rPr>
-          <w:lang w:val="en-GB"/>
-        </w:rPr>
-      </w:pPr>
-      <w:r>
-        <w:rPr>
-          <w:lang w:val="en-GB"/>
-        </w:rPr>
-        <w:t xml:space="preserve">I also looked at similar websites to the one I was creating to see what they did within the site. </w:t>
+        <w:ind w:left="720" w:firstLine="720"/>
+        <w:rPr>
+          <w:lang w:val="en-GB"/>
+        </w:rPr>
+      </w:pPr>
+      <w:r>
+        <w:rPr>
+          <w:lang w:val="en-GB"/>
+        </w:rPr>
+        <w:t>Before the website began, research was needed to be conducted on possible ways to complete the project, and other websites like the project</w:t>
+      </w:r>
+      <w:r>
+        <w:rPr>
+          <w:lang w:val="en-GB"/>
+        </w:rPr>
+        <w:t xml:space="preserve">. </w:t>
+      </w:r>
+    </w:p>
+    <w:p>
+      <w:pPr>
+        <w:ind w:left="720" w:firstLine="720"/>
+        <w:rPr>
+          <w:lang w:val="en-GB"/>
+        </w:rPr>
+      </w:pPr>
+      <w:r>
+        <w:rPr>
+          <w:lang w:val="en-GB"/>
+        </w:rPr>
+        <w:t>Some of the research that was done before the website was started was to look at similar websites and try to look at the pros and cons of the websites</w:t>
+      </w:r>
+      <w:r>
+        <w:rPr>
+          <w:lang w:val="en-GB"/>
+        </w:rPr>
+        <w:t>. This meant that the project would be able to use the advantages of those websites while not having their disadvantages</w:t>
+      </w:r>
+      <w:r>
+        <w:rPr>
+          <w:lang w:val="en-GB"/>
+        </w:rPr>
+        <w:t>. An example of some pages where that they did not store a user’s score for long term viewing while others forced the users to login to view the pages</w:t>
       </w:r>
     </w:p>
     <w:p>
@@ -3785,6 +3789,86 @@
     </w:p>
     <w:p>
       <w:pPr>
+        <w:ind w:left="505" w:firstLine="215"/>
+        <w:rPr>
+          <w:lang w:val="en-GB"/>
+        </w:rPr>
+      </w:pPr>
+      <w:r>
+        <w:rPr>
+          <w:lang w:val="en-GB"/>
+        </w:rPr>
+        <w:t xml:space="preserve">One of the main aims and objectives that where created was to </w:t>
+      </w:r>
+      <w:proofErr w:type="spellStart"/>
+      <w:r>
+        <w:rPr>
+          <w:lang w:val="en-GB"/>
+        </w:rPr>
+        <w:t>created</w:t>
+      </w:r>
+      <w:proofErr w:type="spellEnd"/>
+      <w:r>
+        <w:rPr>
+          <w:lang w:val="en-GB"/>
+        </w:rPr>
+        <w:t xml:space="preserve"> a simple game that would track a user’s score and then upload it to a database</w:t>
+      </w:r>
+      <w:r>
+        <w:rPr>
+          <w:lang w:val="en-GB"/>
+        </w:rPr>
+        <w:t>.</w:t>
+      </w:r>
+      <w:r>
+        <w:rPr>
+          <w:lang w:val="en-GB"/>
+        </w:rPr>
+        <w:t xml:space="preserve"> Without this section, </w:t>
+      </w:r>
+    </w:p>
+    <w:p>
+      <w:pPr>
+        <w:ind w:left="505" w:firstLine="215"/>
+        <w:rPr>
+          <w:lang w:val="en-GB"/>
+        </w:rPr>
+      </w:pPr>
+      <w:r>
+        <w:rPr>
+          <w:lang w:val="en-GB"/>
+        </w:rPr>
+        <w:t>Another main objective was to complete a login screen for the user. This would allow the user to login only if they where allowed to.</w:t>
+      </w:r>
+      <w:r>
+        <w:rPr>
+          <w:lang w:val="en-GB"/>
+        </w:rPr>
+        <w:t xml:space="preserve"> The page would have to take 4 different types of accounts to 2 different places.</w:t>
+      </w:r>
+      <w:r>
+        <w:rPr>
+          <w:lang w:val="en-GB"/>
+        </w:rPr>
+        <w:t xml:space="preserve"> The first being a guest account and the student account, that needed to the game page of the website. The other 2 accounts where the </w:t>
+      </w:r>
+    </w:p>
+    <w:p>
+      <w:pPr>
+        <w:pStyle w:val="Heading3"/>
+        <w:rPr>
+          <w:lang w:val="en-GB"/>
+        </w:rPr>
+      </w:pPr>
+      <w:r>
+        <w:rPr>
+          <w:lang w:val="en-GB"/>
+        </w:rPr>
+        <w:t>Issues</w:t>
+      </w:r>
+    </w:p>
+    <w:p>
+      <w:pPr>
         <w:ind w:left="505"/>
         <w:rPr>
           <w:lang w:val="en-GB"/>
@@ -3794,7 +3878,95 @@
         <w:rPr>
           <w:lang w:val="en-GB"/>
         </w:rPr>
-        <w:t>One of the main aims and objectives that where created was to created a simple game that would track a user’s score and then upload it to a database</w:t>
+        <w:t xml:space="preserve">During the time researching the project, a few issues came to light. One being that php and JavaScript did not work very well together, or in some areas not at all. This being an issue when needing to pass variables such as difficulty to the PHP functions, e.g. changing the </w:t>
+      </w:r>
+      <w:r>
+        <w:rPr>
+          <w:lang w:val="en-GB"/>
+        </w:rPr>
+        <w:t>user’s</w:t>
+      </w:r>
+      <w:r>
+        <w:rPr>
+          <w:lang w:val="en-GB"/>
+        </w:rPr>
+        <w:t xml:space="preserve"> difficulty.</w:t>
+      </w:r>
+      <w:r>
+        <w:rPr>
+          <w:lang w:val="en-GB"/>
+        </w:rPr>
+        <w:t xml:space="preserve"> To get around this issue, the website used forms and the submit button, as the php could read the data that was entered into the forms and work through it that way.</w:t>
+      </w:r>
+      <w:r>
+        <w:rPr>
+          <w:lang w:val="en-GB"/>
+        </w:rPr>
+        <w:t xml:space="preserve"> Another way this could have been done would be through cookies and changing data within it and then getting the PHP to read that file for the needed data.</w:t>
+      </w:r>
+    </w:p>
+    <w:p>
+      <w:pPr>
+        <w:ind w:left="505"/>
+        <w:rPr>
+          <w:lang w:val="en-GB"/>
+        </w:rPr>
+      </w:pPr>
+      <w:r>
+        <w:rPr>
+          <w:lang w:val="en-GB"/>
+        </w:rPr>
+        <w:lastRenderedPageBreak/>
+        <w:tab/>
+        <w:t>Another issue that came up was how would the website remember the users details once they go onto the next page. While researching, 2 ways came up more common that not on how to do this</w:t>
+      </w:r>
+      <w:r>
+        <w:rPr>
+          <w:lang w:val="en-GB"/>
+        </w:rPr>
+        <w:t xml:space="preserve">. Cookies and sessions, cookies </w:t>
+      </w:r>
+      <w:r>
+        <w:rPr>
+          <w:lang w:val="en-GB"/>
+        </w:rPr>
+        <w:t>storing the information locally and sessions storing them on the server side.</w:t>
+      </w:r>
+      <w:r>
+        <w:rPr>
+          <w:lang w:val="en-GB"/>
+        </w:rPr>
+        <w:t xml:space="preserve"> For the project, sessions where used as no </w:t>
+      </w:r>
+      <w:r>
+        <w:rPr>
+          <w:lang w:val="en-GB"/>
+        </w:rPr>
+        <w:t>long-term</w:t>
+      </w:r>
+      <w:r>
+        <w:rPr>
+          <w:lang w:val="en-GB"/>
+        </w:rPr>
+        <w:t xml:space="preserve"> data needed to be stored</w:t>
+      </w:r>
+      <w:r>
+        <w:rPr>
+          <w:lang w:val="en-GB"/>
+        </w:rPr>
+        <w:t xml:space="preserve">. The data that was passed from one page to another was just the </w:t>
+      </w:r>
+      <w:r>
+        <w:rPr>
+          <w:lang w:val="en-GB"/>
+        </w:rPr>
+        <w:t>user’s</w:t>
+      </w:r>
+      <w:r>
+        <w:rPr>
+          <w:lang w:val="en-GB"/>
+        </w:rPr>
+        <w:t xml:space="preserve"> username and table name (school)</w:t>
       </w:r>
       <w:r>
         <w:rPr>
@@ -3814,27 +3986,6 @@
         <w:rPr>
           <w:lang w:val="en-GB"/>
         </w:rPr>
-        <w:t>Issues</w:t>
-      </w:r>
-    </w:p>
-    <w:p>
-      <w:pPr>
-        <w:rPr>
-          <w:lang w:val="en-GB"/>
-        </w:rPr>
-      </w:pPr>
-    </w:p>
-    <w:p>
-      <w:pPr>
-        <w:pStyle w:val="Heading3"/>
-        <w:rPr>
-          <w:lang w:val="en-GB"/>
-        </w:rPr>
-      </w:pPr>
-      <w:r>
-        <w:rPr>
-          <w:lang w:val="en-GB"/>
-        </w:rPr>
         <w:t>A</w:t>
       </w:r>
       <w:r>
@@ -3930,7 +4081,6 @@
           <w:highlight w:val="yellow"/>
           <w:lang w:val="en-GB"/>
         </w:rPr>
-        <w:lastRenderedPageBreak/>
         <w:t>In most cases, the agreed objectives or requirements will be the result of a compromise between what would ideally have been produced and what was determined to be possible in the time available. A discussion of the process of arriving at the final list is usually appropriate.</w:t>
       </w:r>
     </w:p>
@@ -5280,7 +5430,23 @@
           <w:highlight w:val="yellow"/>
           <w:lang w:val="en-GB"/>
         </w:rPr>
-        <w:t xml:space="preserve">Sylvia Duckworth. A picture of a kitten at Hellifield Peel. </w:t>
+        <w:t xml:space="preserve">Sylvia Duckworth. A picture of a kitten at </w:t>
+      </w:r>
+      <w:proofErr w:type="spellStart"/>
+      <w:r>
+        <w:rPr>
+          <w:highlight w:val="yellow"/>
+          <w:lang w:val="en-GB"/>
+        </w:rPr>
+        <w:t>Hellifield</w:t>
+      </w:r>
+      <w:proofErr w:type="spellEnd"/>
+      <w:r>
+        <w:rPr>
+          <w:highlight w:val="yellow"/>
+          <w:lang w:val="en-GB"/>
+        </w:rPr>
+        <w:t xml:space="preserve"> Peel. </w:t>
       </w:r>
       <w:hyperlink r:id="rId12" w:history="1">
         <w:r>
@@ -5353,7 +5519,55 @@
           <w:highlight w:val="yellow"/>
           <w:lang w:val="en-GB"/>
         </w:rPr>
-        <w:t xml:space="preserve">Mark Neal, Jan Feyereisl, Rosario Rascunà, and Xiaolei Wang. Don’t touch me, I’m fine: Robot autonomy using an artificial innate immune system. In </w:t>
+        <w:t xml:space="preserve">Mark Neal, Jan </w:t>
+      </w:r>
+      <w:proofErr w:type="spellStart"/>
+      <w:r>
+        <w:rPr>
+          <w:highlight w:val="yellow"/>
+          <w:lang w:val="en-GB"/>
+        </w:rPr>
+        <w:t>Feyereisl</w:t>
+      </w:r>
+      <w:proofErr w:type="spellEnd"/>
+      <w:r>
+        <w:rPr>
+          <w:highlight w:val="yellow"/>
+          <w:lang w:val="en-GB"/>
+        </w:rPr>
+        <w:t xml:space="preserve">, Rosario </w:t>
+      </w:r>
+      <w:proofErr w:type="spellStart"/>
+      <w:r>
+        <w:rPr>
+          <w:highlight w:val="yellow"/>
+          <w:lang w:val="en-GB"/>
+        </w:rPr>
+        <w:t>Rascunà</w:t>
+      </w:r>
+      <w:proofErr w:type="spellEnd"/>
+      <w:r>
+        <w:rPr>
+          <w:highlight w:val="yellow"/>
+          <w:lang w:val="en-GB"/>
+        </w:rPr>
+        <w:t xml:space="preserve">, and </w:t>
+      </w:r>
+      <w:proofErr w:type="spellStart"/>
+      <w:r>
+        <w:rPr>
+          <w:highlight w:val="yellow"/>
+          <w:lang w:val="en-GB"/>
+        </w:rPr>
+        <w:t>Xiaolei</w:t>
+      </w:r>
+      <w:proofErr w:type="spellEnd"/>
+      <w:r>
+        <w:rPr>
+          <w:highlight w:val="yellow"/>
+          <w:lang w:val="en-GB"/>
+        </w:rPr>
+        <w:t xml:space="preserve"> Wang. Don’t touch me, I’m fine: Robot autonomy using an artificial innate immune system. In </w:t>
       </w:r>
       <w:r>
         <w:rPr>
@@ -11244,7 +11458,7 @@
 </file>
 
 <file path=customXml/itemProps1.xml><?xml version="1.0" encoding="utf-8"?>
-<ds:datastoreItem xmlns:ds="http://schemas.openxmlformats.org/officeDocument/2006/customXml" ds:itemID="{59721AC1-BB3F-4FBF-8874-670D6F983190}">
+<ds:datastoreItem xmlns:ds="http://schemas.openxmlformats.org/officeDocument/2006/customXml" ds:itemID="{FC3C112A-8CED-4C54-9F38-08A8C34EBBEC}">
   <ds:schemaRefs>
     <ds:schemaRef ds:uri="http://schemas.openxmlformats.org/officeDocument/2006/bibliography"/>
   </ds:schemaRefs>

</xml_diff>